<commit_message>
Add api 16.07, 16.08 tests
</commit_message>
<xml_diff>
--- a/ApiExamples/Data/Document.Signed.docx
+++ b/ApiExamples/Data/Document.Signed.docx
@@ -490,150 +490,4 @@
   <a:objectDefaults/>
   <a:extraClrSchemeLst/>
 </a:theme>
-</file>
-
-<file path=_xmlsignatures/sig1.xml><?xml version="1.0" encoding="utf-8"?>
-<Signature xmlns="http://www.w3.org/2000/09/xmldsig#" Id="idPackageSignature">
-  <SignedInfo>
-    <CanonicalizationMethod Algorithm="http://www.w3.org/TR/2001/REC-xml-c14n-20010315"/>
-    <SignatureMethod Algorithm="http://www.w3.org/2000/09/xmldsig#rsa-sha1"/>
-    <Reference URI="#idPackageObject" Type="http://www.w3.org/2000/09/xmldsig#Object">
-      <DigestMethod Algorithm="http://www.w3.org/2000/09/xmldsig#sha1"/>
-      <DigestValue>KoHykO/5LPBG+MWU8PCaYGEye20=</DigestValue>
-    </Reference>
-    <Reference URI="#idOfficeObject" Type="http://www.w3.org/2000/09/xmldsig#Object">
-      <DigestMethod Algorithm="http://www.w3.org/2000/09/xmldsig#sha1"/>
-      <DigestValue>ytzw1sEtMvToqhbooBJ0FmafZL4=</DigestValue>
-    </Reference>
-  </SignedInfo>
-  <SignatureValue>
-    K1cVLLg2kbJRAzT5WK+m++G8eEO+l7S+5ENdjMxxTXkFzGUfvwxREuJdSFj9AbDMhnGvDURv
-    9KEhC25DDF1al8NRVR71TF3CjHVZXpYu7edQS5/yLw/k5CiFZzCp1+MmhOdYPcVO+Fm+9fKr
-    2iNLeyYB+fgEeZHfTqTFM2WwAqo=
-  </SignatureValue>
-  <KeyInfo>
-    <KeyValue>
-      <RSAKeyValue>
-        <Modulus>
-            2YDLgkEFkCo+a0iEoo+WZi89G+tGDEHxeVwT1naGyuN74MnAmBVjpvKx11g2XoT01abRb6x3
-            vFMkZrTHm/IqEGSZXrRf2TYTVHFs29kIQrffcARBqbhEPYI7hEZJquTzFANqJ5EdwZR0KU/o
-            Gp0G40nx9tlxDpvv9GfjvVbRVgU=
-          </Modulus>
-        <Exponent>AQAB</Exponent>
-      </RSAKeyValue>
-    </KeyValue>
-    <X509Data>
-      <X509Certificate>
-          MIIE8DCCA9igAwIBAgIQF2P5qIM0oB/7O3urOEqbkzANBgkqhkiG9w0BAQUFADCBtjELMAkG
-          A1UEBhMCVVMxFzAVBgNVBAoTDlZlcmlTaWduLCBJbmMuMR8wHQYDVQQLExZWZXJpU2lnbiBU
-          cnVzdCBOZXR3b3JrMTswOQYDVQQLEzJUZXJtcyBvZiB1c2UgYXQgaHR0cHM6Ly93d3cudmVy
-          aXNpZ24uY29tL3JwYSAoYykwOTEwMC4GA1UEAxMnVmVyaVNpZ24gQ2xhc3MgMyBDb2RlIFNp
-          Z25pbmcgMjAwOS0yIENBMB4XDTEwMDgyNTAwMDAwMFoXDTEzMDgyNDIzNTk1OVowga0xCzAJ
-          BgNVBAYTAkFVMRgwFgYDVQQIEw9OZXcgU291dGggV2FsZXMxEjAQBgNVBAcTCUxhbmUgQ292
-          ZTEXMBUGA1UEChQOQXNwb3NlIFB0eSBMdGQxPjA8BgNVBAsTNURpZ2l0YWwgSUQgQ2xhc3Mg
-          MyAtIE1pY3Jvc29mdCBTb2Z0d2FyZSBWYWxpZGF0aW9uIHYyMRcwFQYDVQQDFA5Bc3Bvc2Ug
-          UHR5IEx0ZDCBnzANBgkqhkiG9w0BAQEFAAOBjQAwgYkCgYEA2YDLgkEFkCo+a0iEoo+WZi89
-          G+tGDEHxeVwT1naGyuN74MnAmBVjpvKx11g2XoT01abRb6x3vFMkZrTHm/IqEGSZXrRf2TYT
-          VHFs29kIQrffcARBqbhEPYI7hEZJquTzFANqJ5EdwZR0KU/oGp0G40nx9tlxDpvv9GfjvVbR
-          VgUCAwEAAaOCAYMwggF/MAkGA1UdEwQCMAAwDgYDVR0PAQH/BAQDAgeAMEQGA1UdHwQ9MDsw
-          OaA3oDWGM2h0dHA6Ly9jc2MzLTIwMDktMi1jcmwudmVyaXNpZ24uY29tL0NTQzMtMjAwOS0y
-          LmNybDBEBgNVHSAEPTA7MDkGC2CGSAGG+EUBBxcDMCowKAYIKwYBBQUHAgEWHGh0dHBzOi8v
-          d3d3LnZlcmlzaWduLmNvbS9ycGEwEwYDVR0lBAwwCgYIKwYBBQUHAwMwdQYIKwYBBQUHAQEE
-          aTBnMCQGCCsGAQUFBzABhhhodHRwOi8vb2NzcC52ZXJpc2lnbi5jb20wPwYIKwYBBQUHMAKG
-          M2h0dHA6Ly9jc2MzLTIwMDktMi1haWEudmVyaXNpZ24uY29tL0NTQzMtMjAwOS0yLmNlcjAf
-          BgNVHSMEGDAWgBSX0GuoJnDIoT+UHwgtxDWbpKEe8jARBglghkgBhvhCAQEEBAMCBBAwFgYK
-          KwYBBAGCNwIBGwQIMAYBAQABAf8wDQYJKoZIhvcNAQEFBQADggEBAFc4Ry7FsL419Lh1qWW2
-          hc6qxvRzH1qq6zpSpbmL58KBngAWrtD0ya8ZUBBMos/vQsIH+VkW3qFRNdASEwW+CWgmGjvM
-          pt8n+hpoyObwtwaDpxZXEE6aWTSz3DWwazefiQWvLaTgR2BDHi9pXU02WWEKZavnxhoxm5+r
-          DiSwK+TxNhoo0IDxj6HVwW9xKd4OAc76dbwrIor4GSECKSdC6+dES5GrIzL1yrfoFSkqFLnk
-          CY7ez/yFHseCAcjXQzDkAk2absqzzgTuuNEUqtGcjRvE5n7QYWpQavZVGCIOLehVg8KY0+em
-          cLqBxciG5QVrCdMdoNVTffG+sK7BffdqxT4=
-        </X509Certificate>
-    </X509Data>
-  </KeyInfo>
-  <Object xmlns:mdssi="http://schemas.openxmlformats.org/package/2006/digital-signature" Id="idPackageObject">
-    <Manifest>
-      <Reference URI="/_rels/.rels?ContentType=application/vnd.openxmlformats-package.relationships+xml">
-        <Transforms>
-          <Transform Algorithm="http://schemas.openxmlformats.org/package/2006/RelationshipTransform">
-            <mdssi:RelationshipReference SourceId="rId1"/>
-          </Transform>
-          <Transform Algorithm="http://www.w3.org/TR/2001/REC-xml-c14n-20010315"/>
-        </Transforms>
-        <DigestMethod Algorithm="http://www.w3.org/2000/09/xmldsig#sha1"/>
-        <DigestValue>1vWU/YTF/7t6ZjnE44gAFTbZvvA=</DigestValue>
-      </Reference>
-      <Reference URI="/word/_rels/document.xml.rels?ContentType=application/vnd.openxmlformats-package.relationships+xml">
-        <Transforms>
-          <Transform Algorithm="http://schemas.openxmlformats.org/package/2006/RelationshipTransform">
-            <mdssi:RelationshipReference SourceId="rId3"/>
-            <mdssi:RelationshipReference SourceId="rId2"/>
-            <mdssi:RelationshipReference SourceId="rId1"/>
-            <mdssi:RelationshipReference SourceId="rId5"/>
-            <mdssi:RelationshipReference SourceId="rId4"/>
-          </Transform>
-          <Transform Algorithm="http://www.w3.org/TR/2001/REC-xml-c14n-20010315"/>
-        </Transforms>
-        <DigestMethod Algorithm="http://www.w3.org/2000/09/xmldsig#sha1"/>
-        <DigestValue>zAGOXkhww/vsV8M3Agd0/+AHFYw=</DigestValue>
-      </Reference>
-      <Reference URI="/word/document.xml?ContentType=application/vnd.openxmlformats-officedocument.wordprocessingml.document.main+xml">
-        <DigestMethod Algorithm="http://www.w3.org/2000/09/xmldsig#sha1"/>
-        <DigestValue>GEe8niPdRgEpi9z5yBNmWxnjKeU=</DigestValue>
-      </Reference>
-      <Reference URI="/word/fontTable.xml?ContentType=application/vnd.openxmlformats-officedocument.wordprocessingml.fontTable+xml">
-        <DigestMethod Algorithm="http://www.w3.org/2000/09/xmldsig#sha1"/>
-        <DigestValue>3AvoOI3JCHowrQke5mI7odF3I2M=</DigestValue>
-      </Reference>
-      <Reference URI="/word/settings.xml?ContentType=application/vnd.openxmlformats-officedocument.wordprocessingml.settings+xml">
-        <DigestMethod Algorithm="http://www.w3.org/2000/09/xmldsig#sha1"/>
-        <DigestValue>FvPABiYTe3SEOiTd8P0Gv+eooLo=</DigestValue>
-      </Reference>
-      <Reference URI="/word/styles.xml?ContentType=application/vnd.openxmlformats-officedocument.wordprocessingml.styles+xml">
-        <DigestMethod Algorithm="http://www.w3.org/2000/09/xmldsig#sha1"/>
-        <DigestValue>+FX60HuunEgF+7syaYZv13tWTjA=</DigestValue>
-      </Reference>
-      <Reference URI="/word/theme/theme1.xml?ContentType=application/vnd.openxmlformats-officedocument.theme+xml">
-        <DigestMethod Algorithm="http://www.w3.org/2000/09/xmldsig#sha1"/>
-        <DigestValue>aed2ly2g7prYFMNM9yD108Dh+QE=</DigestValue>
-      </Reference>
-      <Reference URI="/word/webSettings.xml?ContentType=application/vnd.openxmlformats-officedocument.wordprocessingml.webSettings+xml">
-        <DigestMethod Algorithm="http://www.w3.org/2000/09/xmldsig#sha1"/>
-        <DigestValue>lsJpQUi3QcTiTVvBBf6+hbXAN/o=</DigestValue>
-      </Reference>
-    </Manifest>
-    <SignatureProperties>
-      <SignatureProperty Id="idSignatureTime" Target="#idPackageSignature">
-        <mdssi:SignatureTime>
-          <mdssi:Format>YYYY-MM-DDThh:mm:ssTZD</mdssi:Format>
-          <mdssi:Value>2010-12-23T02:14:40Z</mdssi:Value>
-        </mdssi:SignatureTime>
-      </SignatureProperty>
-    </SignatureProperties>
-  </Object>
-  <Object Id="idOfficeObject">
-    <SignatureProperties>
-      <SignatureProperty Id="idOfficeV1Details" Target="#idPackageSignature">
-        <SignatureInfoV1 xmlns="http://schemas.microsoft.com/office/2006/digsig">
-          <SetupID/>
-          <SignatureText/>
-          <SignatureImage/>
-          <SignatureComments>Test Sign</SignatureComments>
-          <WindowsVersion>6.0</WindowsVersion>
-          <OfficeVersion>12.0</OfficeVersion>
-          <ApplicationVersion>12.0</ApplicationVersion>
-          <Monitors>1</Monitors>
-          <HorizontalResolution>1280</HorizontalResolution>
-          <VerticalResolution>800</VerticalResolution>
-          <ColorDepth>32</ColorDepth>
-          <SignatureProviderId>{00000000-0000-0000-0000-000000000000}</SignatureProviderId>
-          <SignatureProviderUrl/>
-          <SignatureProviderDetails>9</SignatureProviderDetails>
-          <ManifestHashAlgorithm>http://www.w3.org/2000/09/xmldsig#sha1</ManifestHashAlgorithm>
-          <SignatureType>1</SignatureType>
-        </SignatureInfoV1>
-      </SignatureProperty>
-    </SignatureProperties>
-  </Object>
-</Signature>
 </file>
</xml_diff>